<commit_message>
Cambios menores semana santa
</commit_message>
<xml_diff>
--- a/documentacion/PlanificaciónTareas.docx
+++ b/documentacion/PlanificaciónTareas.docx
@@ -593,6 +593,7 @@
               <w:bottom w:w="72" w:type="dxa"/>
               <w:right w:w="144" w:type="dxa"/>
             </w:tcMar>
+            <w:vAlign w:val="center"/>
           </w:tcPr>
           <w:p>
             <w:pPr>
@@ -614,12 +615,6 @@
               <w:gridCol w:w="2265"/>
             </w:tblGrid>
             <w:tr>
-              <w:tblPrEx>
-                <w:tblCellMar>
-                  <w:top w:w="0" w:type="dxa"/>
-                  <w:bottom w:w="0" w:type="dxa"/>
-                </w:tblCellMar>
-              </w:tblPrEx>
               <w:trPr>
                 <w:trHeight w:val="1097"/>
               </w:trPr>
@@ -741,6 +736,8 @@
               </w:rPr>
               <w:t>HU3</w:t>
             </w:r>
+            <w:bookmarkStart w:id="0" w:name="_GoBack"/>
+            <w:bookmarkEnd w:id="0"/>
           </w:p>
         </w:tc>
         <w:tc>
@@ -1289,7 +1286,6 @@
             <w:vMerge/>
             <w:tcBorders>
               <w:left w:val="single" w:sz="8" w:space="0" w:color="000000"/>
-              <w:bottom w:val="single" w:sz="8" w:space="0" w:color="000000"/>
               <w:right w:val="single" w:sz="8" w:space="0" w:color="000000"/>
             </w:tcBorders>
             <w:shd w:val="clear" w:color="auto" w:fill="auto"/>
@@ -1525,32 +1521,30 @@
         <w:tc>
           <w:tcPr>
             <w:tcW w:w="2553" w:type="dxa"/>
-            <w:tcBorders>
-              <w:top w:val="single" w:sz="8" w:space="0" w:color="000000"/>
-              <w:left w:val="single" w:sz="8" w:space="0" w:color="000000"/>
-              <w:bottom w:val="single" w:sz="8" w:space="0" w:color="000000"/>
-              <w:right w:val="single" w:sz="8" w:space="0" w:color="000000"/>
-            </w:tcBorders>
-            <w:shd w:val="clear" w:color="auto" w:fill="auto"/>
-            <w:tcMar>
-              <w:top w:w="72" w:type="dxa"/>
-              <w:left w:w="144" w:type="dxa"/>
-              <w:bottom w:w="72" w:type="dxa"/>
-              <w:right w:w="144" w:type="dxa"/>
-            </w:tcMar>
-          </w:tcPr>
-          <w:p>
-            <w:pPr>
-              <w:spacing w:after="0" w:line="240" w:lineRule="auto"/>
-              <w:rPr>
-                <w:rFonts w:ascii="Arial" w:eastAsia="Times New Roman" w:hAnsi="Arial" w:cs="Arial"/>
-                <w:sz w:val="36"/>
-                <w:szCs w:val="36"/>
-                <w:lang w:eastAsia="es-ES"/>
-              </w:rPr>
-            </w:pPr>
-            <w:bookmarkStart w:id="0" w:name="_GoBack"/>
-            <w:bookmarkEnd w:id="0"/>
+            <w:vMerge/>
+            <w:tcBorders>
+              <w:left w:val="single" w:sz="8" w:space="0" w:color="000000"/>
+              <w:bottom w:val="single" w:sz="8" w:space="0" w:color="000000"/>
+              <w:right w:val="single" w:sz="8" w:space="0" w:color="000000"/>
+            </w:tcBorders>
+            <w:shd w:val="clear" w:color="auto" w:fill="auto"/>
+            <w:tcMar>
+              <w:top w:w="72" w:type="dxa"/>
+              <w:left w:w="144" w:type="dxa"/>
+              <w:bottom w:w="72" w:type="dxa"/>
+              <w:right w:w="144" w:type="dxa"/>
+            </w:tcMar>
+          </w:tcPr>
+          <w:p>
+            <w:pPr>
+              <w:spacing w:after="0" w:line="240" w:lineRule="auto"/>
+              <w:rPr>
+                <w:rFonts w:ascii="Arial" w:eastAsia="Times New Roman" w:hAnsi="Arial" w:cs="Arial"/>
+                <w:sz w:val="36"/>
+                <w:szCs w:val="36"/>
+                <w:lang w:eastAsia="es-ES"/>
+              </w:rPr>
+            </w:pPr>
           </w:p>
         </w:tc>
       </w:tr>

</xml_diff>

<commit_message>
Planificación de tareas del Sprint 2 y modificaciones en el TableroBuilder
</commit_message>
<xml_diff>
--- a/documentacion/PlanificaciónTareas.docx
+++ b/documentacion/PlanificaciónTareas.docx
@@ -449,6 +449,15 @@
                 <w:lang w:eastAsia="es-ES"/>
               </w:rPr>
               <w:t>HU2</w:t>
+            </w:r>
+            <w:r>
+              <w:rPr>
+                <w:rFonts w:ascii="Arial" w:eastAsia="Times New Roman" w:hAnsi="Arial" w:cs="Arial"/>
+                <w:sz w:val="36"/>
+                <w:szCs w:val="36"/>
+                <w:lang w:eastAsia="es-ES"/>
+              </w:rPr>
+              <w:t xml:space="preserve"> *</w:t>
             </w:r>
           </w:p>
         </w:tc>
@@ -736,8 +745,15 @@
               </w:rPr>
               <w:t>HU3</w:t>
             </w:r>
-            <w:bookmarkStart w:id="0" w:name="_GoBack"/>
-            <w:bookmarkEnd w:id="0"/>
+            <w:r>
+              <w:rPr>
+                <w:rFonts w:ascii="Arial" w:eastAsia="Times New Roman" w:hAnsi="Arial" w:cs="Arial"/>
+                <w:sz w:val="36"/>
+                <w:szCs w:val="36"/>
+                <w:lang w:eastAsia="es-ES"/>
+              </w:rPr>
+              <w:t xml:space="preserve"> *</w:t>
+            </w:r>
           </w:p>
         </w:tc>
         <w:tc>
@@ -767,15 +783,37 @@
                 <w:lang w:eastAsia="es-ES"/>
               </w:rPr>
             </w:pPr>
-            <w:r>
-              <w:rPr>
-                <w:rFonts w:ascii="Arial" w:eastAsia="Times New Roman" w:hAnsi="Arial" w:cs="Arial"/>
-                <w:sz w:val="36"/>
-                <w:szCs w:val="36"/>
-                <w:lang w:eastAsia="es-ES"/>
-              </w:rPr>
-              <w:t>Mikel Abad</w:t>
-            </w:r>
+            <w:proofErr w:type="spellStart"/>
+            <w:r>
+              <w:rPr>
+                <w:rFonts w:ascii="Arial" w:eastAsia="Times New Roman" w:hAnsi="Arial" w:cs="Arial"/>
+                <w:sz w:val="36"/>
+                <w:szCs w:val="36"/>
+                <w:lang w:eastAsia="es-ES"/>
+              </w:rPr>
+              <w:t>Walid</w:t>
+            </w:r>
+            <w:proofErr w:type="spellEnd"/>
+            <w:r>
+              <w:rPr>
+                <w:rFonts w:ascii="Arial" w:eastAsia="Times New Roman" w:hAnsi="Arial" w:cs="Arial"/>
+                <w:sz w:val="36"/>
+                <w:szCs w:val="36"/>
+                <w:lang w:eastAsia="es-ES"/>
+              </w:rPr>
+              <w:t xml:space="preserve"> </w:t>
+            </w:r>
+            <w:proofErr w:type="spellStart"/>
+            <w:r>
+              <w:rPr>
+                <w:rFonts w:ascii="Arial" w:eastAsia="Times New Roman" w:hAnsi="Arial" w:cs="Arial"/>
+                <w:sz w:val="36"/>
+                <w:szCs w:val="36"/>
+                <w:lang w:eastAsia="es-ES"/>
+              </w:rPr>
+              <w:t>Boussaboun</w:t>
+            </w:r>
+            <w:proofErr w:type="spellEnd"/>
           </w:p>
         </w:tc>
         <w:tc>
@@ -991,6 +1029,15 @@
                 <w:lang w:eastAsia="es-ES"/>
               </w:rPr>
             </w:pPr>
+            <w:r>
+              <w:rPr>
+                <w:rFonts w:ascii="Arial" w:eastAsia="Times New Roman" w:hAnsi="Arial" w:cs="Arial"/>
+                <w:sz w:val="36"/>
+                <w:szCs w:val="36"/>
+                <w:lang w:eastAsia="es-ES"/>
+              </w:rPr>
+              <w:t>Mikel Abad</w:t>
+            </w:r>
           </w:p>
         </w:tc>
         <w:tc>
@@ -1058,6 +1105,17 @@
                 <w:lang w:eastAsia="es-ES"/>
               </w:rPr>
             </w:pPr>
+            <w:r>
+              <w:rPr>
+                <w:rFonts w:ascii="Arial" w:eastAsia="Times New Roman" w:hAnsi="Arial" w:cs="Arial"/>
+                <w:sz w:val="36"/>
+                <w:szCs w:val="36"/>
+                <w:lang w:eastAsia="es-ES"/>
+              </w:rPr>
+              <w:t>5h</w:t>
+            </w:r>
+            <w:bookmarkStart w:id="0" w:name="_GoBack"/>
+            <w:bookmarkEnd w:id="0"/>
           </w:p>
         </w:tc>
         <w:tc>
@@ -1170,6 +1228,15 @@
               </w:rPr>
               <w:t>HU1</w:t>
             </w:r>
+            <w:r>
+              <w:rPr>
+                <w:rFonts w:ascii="Arial" w:eastAsia="Times New Roman" w:hAnsi="Arial" w:cs="Arial"/>
+                <w:sz w:val="36"/>
+                <w:szCs w:val="36"/>
+                <w:lang w:eastAsia="es-ES"/>
+              </w:rPr>
+              <w:t xml:space="preserve"> *</w:t>
+            </w:r>
           </w:p>
         </w:tc>
         <w:tc>
@@ -1389,6 +1456,15 @@
               </w:rPr>
               <w:t>HU4</w:t>
             </w:r>
+            <w:r>
+              <w:rPr>
+                <w:rFonts w:ascii="Arial" w:eastAsia="Times New Roman" w:hAnsi="Arial" w:cs="Arial"/>
+                <w:sz w:val="36"/>
+                <w:szCs w:val="36"/>
+                <w:lang w:eastAsia="es-ES"/>
+              </w:rPr>
+              <w:t xml:space="preserve"> *</w:t>
+            </w:r>
           </w:p>
         </w:tc>
         <w:tc>
@@ -1549,7 +1625,25 @@
         </w:tc>
       </w:tr>
     </w:tbl>
-    <w:p/>
+    <w:p>
+      <w:pPr>
+        <w:ind w:firstLine="708"/>
+      </w:pPr>
+    </w:p>
+    <w:p>
+      <w:pPr>
+        <w:ind w:firstLine="708"/>
+      </w:pPr>
+      <w:r>
+        <w:t xml:space="preserve">* Las historias de usuario incluyen: </w:t>
+      </w:r>
+      <w:r>
+        <w:t>Diseño del modelo, implementación del modelo, pruebas, diseño de la interfaz gráfica, pruebas unitarias</w:t>
+      </w:r>
+      <w:r>
+        <w:t>.</w:t>
+      </w:r>
+    </w:p>
     <w:sectPr>
       <w:pgSz w:w="16838" w:h="11906" w:orient="landscape"/>
       <w:pgMar w:top="1701" w:right="1417" w:bottom="1701" w:left="1417" w:header="708" w:footer="708" w:gutter="0"/>
@@ -1558,6 +1652,241 @@
     </w:sectPr>
   </w:body>
 </w:document>
+</file>
+
+<file path=word/numbering.xml><?xml version="1.0" encoding="utf-8"?>
+<w:numbering xmlns:wpc="http://schemas.microsoft.com/office/word/2010/wordprocessingCanvas" xmlns:mc="http://schemas.openxmlformats.org/markup-compatibility/2006" xmlns:o="urn:schemas-microsoft-com:office:office" xmlns:r="http://schemas.openxmlformats.org/officeDocument/2006/relationships" xmlns:m="http://schemas.openxmlformats.org/officeDocument/2006/math" xmlns:v="urn:schemas-microsoft-com:vml" xmlns:wp14="http://schemas.microsoft.com/office/word/2010/wordprocessingDrawing" xmlns:wp="http://schemas.openxmlformats.org/drawingml/2006/wordprocessingDrawing" xmlns:w10="urn:schemas-microsoft-com:office:word" xmlns:w="http://schemas.openxmlformats.org/wordprocessingml/2006/main" xmlns:w14="http://schemas.microsoft.com/office/word/2010/wordml" xmlns:wpg="http://schemas.microsoft.com/office/word/2010/wordprocessingGroup" xmlns:wpi="http://schemas.microsoft.com/office/word/2010/wordprocessingInk" xmlns:wne="http://schemas.microsoft.com/office/word/2006/wordml" xmlns:wps="http://schemas.microsoft.com/office/word/2010/wordprocessingShape" mc:Ignorable="w14 wp14">
+  <w:abstractNum w:abstractNumId="0">
+    <w:nsid w:val="2EE702B6"/>
+    <w:multiLevelType w:val="hybridMultilevel"/>
+    <w:tmpl w:val="19FA1350"/>
+    <w:lvl w:ilvl="0" w:tplc="A4524832">
+      <w:numFmt w:val="bullet"/>
+      <w:lvlText w:val=""/>
+      <w:lvlJc w:val="left"/>
+      <w:pPr>
+        <w:ind w:left="1068" w:hanging="360"/>
+      </w:pPr>
+      <w:rPr>
+        <w:rFonts w:ascii="Symbol" w:eastAsiaTheme="minorHAnsi" w:hAnsi="Symbol" w:cstheme="minorBidi" w:hint="default"/>
+      </w:rPr>
+    </w:lvl>
+    <w:lvl w:ilvl="1" w:tplc="0C0A0003" w:tentative="1">
+      <w:start w:val="1"/>
+      <w:numFmt w:val="bullet"/>
+      <w:lvlText w:val="o"/>
+      <w:lvlJc w:val="left"/>
+      <w:pPr>
+        <w:ind w:left="1788" w:hanging="360"/>
+      </w:pPr>
+      <w:rPr>
+        <w:rFonts w:ascii="Courier New" w:hAnsi="Courier New" w:cs="Courier New" w:hint="default"/>
+      </w:rPr>
+    </w:lvl>
+    <w:lvl w:ilvl="2" w:tplc="0C0A0005" w:tentative="1">
+      <w:start w:val="1"/>
+      <w:numFmt w:val="bullet"/>
+      <w:lvlText w:val=""/>
+      <w:lvlJc w:val="left"/>
+      <w:pPr>
+        <w:ind w:left="2508" w:hanging="360"/>
+      </w:pPr>
+      <w:rPr>
+        <w:rFonts w:ascii="Wingdings" w:hAnsi="Wingdings" w:hint="default"/>
+      </w:rPr>
+    </w:lvl>
+    <w:lvl w:ilvl="3" w:tplc="0C0A0001" w:tentative="1">
+      <w:start w:val="1"/>
+      <w:numFmt w:val="bullet"/>
+      <w:lvlText w:val=""/>
+      <w:lvlJc w:val="left"/>
+      <w:pPr>
+        <w:ind w:left="3228" w:hanging="360"/>
+      </w:pPr>
+      <w:rPr>
+        <w:rFonts w:ascii="Symbol" w:hAnsi="Symbol" w:hint="default"/>
+      </w:rPr>
+    </w:lvl>
+    <w:lvl w:ilvl="4" w:tplc="0C0A0003" w:tentative="1">
+      <w:start w:val="1"/>
+      <w:numFmt w:val="bullet"/>
+      <w:lvlText w:val="o"/>
+      <w:lvlJc w:val="left"/>
+      <w:pPr>
+        <w:ind w:left="3948" w:hanging="360"/>
+      </w:pPr>
+      <w:rPr>
+        <w:rFonts w:ascii="Courier New" w:hAnsi="Courier New" w:cs="Courier New" w:hint="default"/>
+      </w:rPr>
+    </w:lvl>
+    <w:lvl w:ilvl="5" w:tplc="0C0A0005" w:tentative="1">
+      <w:start w:val="1"/>
+      <w:numFmt w:val="bullet"/>
+      <w:lvlText w:val=""/>
+      <w:lvlJc w:val="left"/>
+      <w:pPr>
+        <w:ind w:left="4668" w:hanging="360"/>
+      </w:pPr>
+      <w:rPr>
+        <w:rFonts w:ascii="Wingdings" w:hAnsi="Wingdings" w:hint="default"/>
+      </w:rPr>
+    </w:lvl>
+    <w:lvl w:ilvl="6" w:tplc="0C0A0001" w:tentative="1">
+      <w:start w:val="1"/>
+      <w:numFmt w:val="bullet"/>
+      <w:lvlText w:val=""/>
+      <w:lvlJc w:val="left"/>
+      <w:pPr>
+        <w:ind w:left="5388" w:hanging="360"/>
+      </w:pPr>
+      <w:rPr>
+        <w:rFonts w:ascii="Symbol" w:hAnsi="Symbol" w:hint="default"/>
+      </w:rPr>
+    </w:lvl>
+    <w:lvl w:ilvl="7" w:tplc="0C0A0003" w:tentative="1">
+      <w:start w:val="1"/>
+      <w:numFmt w:val="bullet"/>
+      <w:lvlText w:val="o"/>
+      <w:lvlJc w:val="left"/>
+      <w:pPr>
+        <w:ind w:left="6108" w:hanging="360"/>
+      </w:pPr>
+      <w:rPr>
+        <w:rFonts w:ascii="Courier New" w:hAnsi="Courier New" w:cs="Courier New" w:hint="default"/>
+      </w:rPr>
+    </w:lvl>
+    <w:lvl w:ilvl="8" w:tplc="0C0A0005" w:tentative="1">
+      <w:start w:val="1"/>
+      <w:numFmt w:val="bullet"/>
+      <w:lvlText w:val=""/>
+      <w:lvlJc w:val="left"/>
+      <w:pPr>
+        <w:ind w:left="6828" w:hanging="360"/>
+      </w:pPr>
+      <w:rPr>
+        <w:rFonts w:ascii="Wingdings" w:hAnsi="Wingdings" w:hint="default"/>
+      </w:rPr>
+    </w:lvl>
+  </w:abstractNum>
+  <w:abstractNum w:abstractNumId="1">
+    <w:nsid w:val="462832AD"/>
+    <w:multiLevelType w:val="hybridMultilevel"/>
+    <w:tmpl w:val="CBB2EA62"/>
+    <w:lvl w:ilvl="0" w:tplc="35A2CFF6">
+      <w:numFmt w:val="bullet"/>
+      <w:lvlText w:val=""/>
+      <w:lvlJc w:val="left"/>
+      <w:pPr>
+        <w:ind w:left="720" w:hanging="360"/>
+      </w:pPr>
+      <w:rPr>
+        <w:rFonts w:ascii="Symbol" w:eastAsiaTheme="minorHAnsi" w:hAnsi="Symbol" w:cstheme="minorBidi" w:hint="default"/>
+      </w:rPr>
+    </w:lvl>
+    <w:lvl w:ilvl="1" w:tplc="0C0A0003" w:tentative="1">
+      <w:start w:val="1"/>
+      <w:numFmt w:val="bullet"/>
+      <w:lvlText w:val="o"/>
+      <w:lvlJc w:val="left"/>
+      <w:pPr>
+        <w:ind w:left="1440" w:hanging="360"/>
+      </w:pPr>
+      <w:rPr>
+        <w:rFonts w:ascii="Courier New" w:hAnsi="Courier New" w:cs="Courier New" w:hint="default"/>
+      </w:rPr>
+    </w:lvl>
+    <w:lvl w:ilvl="2" w:tplc="0C0A0005" w:tentative="1">
+      <w:start w:val="1"/>
+      <w:numFmt w:val="bullet"/>
+      <w:lvlText w:val=""/>
+      <w:lvlJc w:val="left"/>
+      <w:pPr>
+        <w:ind w:left="2160" w:hanging="360"/>
+      </w:pPr>
+      <w:rPr>
+        <w:rFonts w:ascii="Wingdings" w:hAnsi="Wingdings" w:hint="default"/>
+      </w:rPr>
+    </w:lvl>
+    <w:lvl w:ilvl="3" w:tplc="0C0A0001" w:tentative="1">
+      <w:start w:val="1"/>
+      <w:numFmt w:val="bullet"/>
+      <w:lvlText w:val=""/>
+      <w:lvlJc w:val="left"/>
+      <w:pPr>
+        <w:ind w:left="2880" w:hanging="360"/>
+      </w:pPr>
+      <w:rPr>
+        <w:rFonts w:ascii="Symbol" w:hAnsi="Symbol" w:hint="default"/>
+      </w:rPr>
+    </w:lvl>
+    <w:lvl w:ilvl="4" w:tplc="0C0A0003" w:tentative="1">
+      <w:start w:val="1"/>
+      <w:numFmt w:val="bullet"/>
+      <w:lvlText w:val="o"/>
+      <w:lvlJc w:val="left"/>
+      <w:pPr>
+        <w:ind w:left="3600" w:hanging="360"/>
+      </w:pPr>
+      <w:rPr>
+        <w:rFonts w:ascii="Courier New" w:hAnsi="Courier New" w:cs="Courier New" w:hint="default"/>
+      </w:rPr>
+    </w:lvl>
+    <w:lvl w:ilvl="5" w:tplc="0C0A0005" w:tentative="1">
+      <w:start w:val="1"/>
+      <w:numFmt w:val="bullet"/>
+      <w:lvlText w:val=""/>
+      <w:lvlJc w:val="left"/>
+      <w:pPr>
+        <w:ind w:left="4320" w:hanging="360"/>
+      </w:pPr>
+      <w:rPr>
+        <w:rFonts w:ascii="Wingdings" w:hAnsi="Wingdings" w:hint="default"/>
+      </w:rPr>
+    </w:lvl>
+    <w:lvl w:ilvl="6" w:tplc="0C0A0001" w:tentative="1">
+      <w:start w:val="1"/>
+      <w:numFmt w:val="bullet"/>
+      <w:lvlText w:val=""/>
+      <w:lvlJc w:val="left"/>
+      <w:pPr>
+        <w:ind w:left="5040" w:hanging="360"/>
+      </w:pPr>
+      <w:rPr>
+        <w:rFonts w:ascii="Symbol" w:hAnsi="Symbol" w:hint="default"/>
+      </w:rPr>
+    </w:lvl>
+    <w:lvl w:ilvl="7" w:tplc="0C0A0003" w:tentative="1">
+      <w:start w:val="1"/>
+      <w:numFmt w:val="bullet"/>
+      <w:lvlText w:val="o"/>
+      <w:lvlJc w:val="left"/>
+      <w:pPr>
+        <w:ind w:left="5760" w:hanging="360"/>
+      </w:pPr>
+      <w:rPr>
+        <w:rFonts w:ascii="Courier New" w:hAnsi="Courier New" w:cs="Courier New" w:hint="default"/>
+      </w:rPr>
+    </w:lvl>
+    <w:lvl w:ilvl="8" w:tplc="0C0A0005" w:tentative="1">
+      <w:start w:val="1"/>
+      <w:numFmt w:val="bullet"/>
+      <w:lvlText w:val=""/>
+      <w:lvlJc w:val="left"/>
+      <w:pPr>
+        <w:ind w:left="6480" w:hanging="360"/>
+      </w:pPr>
+      <w:rPr>
+        <w:rFonts w:ascii="Wingdings" w:hAnsi="Wingdings" w:hint="default"/>
+      </w:rPr>
+    </w:lvl>
+  </w:abstractNum>
+  <w:num w:numId="1">
+    <w:abstractNumId w:val="1"/>
+  </w:num>
+  <w:num w:numId="2">
+    <w:abstractNumId w:val="0"/>
+  </w:num>
+</w:numbering>
 </file>
 
 <file path=word/styles.xml><?xml version="1.0" encoding="utf-8"?>
@@ -1779,6 +2108,17 @@
       <w:sz w:val="24"/>
       <w:szCs w:val="24"/>
     </w:rPr>
+  </w:style>
+  <w:style w:type="paragraph" w:styleId="Prrafodelista">
+    <w:name w:val="List Paragraph"/>
+    <w:basedOn w:val="Normal"/>
+    <w:uiPriority w:val="34"/>
+    <w:qFormat/>
+    <w:rsid w:val="00301B30"/>
+    <w:pPr>
+      <w:ind w:left="720"/>
+      <w:contextualSpacing/>
+    </w:pPr>
   </w:style>
 </w:styles>
 </file>

</xml_diff>

<commit_message>
Preparación ficheros para Sprint 3
</commit_message>
<xml_diff>
--- a/documentacion/PlanificaciónTareas.docx
+++ b/documentacion/PlanificaciónTareas.docx
@@ -398,15 +398,15 @@
               <w:spacing w:after="0" w:line="240" w:lineRule="auto"/>
               <w:rPr>
                 <w:rFonts w:ascii="Arial" w:eastAsia="Times New Roman" w:hAnsi="Arial" w:cs="Arial"/>
-                <w:sz w:val="36"/>
-                <w:szCs w:val="36"/>
-                <w:lang w:eastAsia="es-ES"/>
-              </w:rPr>
-            </w:pPr>
-            <w:r>
-              <w:rPr>
-                <w:rFonts w:ascii="Arial" w:eastAsia="Times New Roman" w:hAnsi="Arial" w:cs="Arial"/>
-                <w:sz w:val="36"/>
+                <w:sz w:val="32"/>
+                <w:szCs w:val="36"/>
+                <w:lang w:eastAsia="es-ES"/>
+              </w:rPr>
+            </w:pPr>
+            <w:r>
+              <w:rPr>
+                <w:rFonts w:ascii="Arial" w:eastAsia="Times New Roman" w:hAnsi="Arial" w:cs="Arial"/>
+                <w:sz w:val="32"/>
                 <w:szCs w:val="36"/>
                 <w:lang w:eastAsia="es-ES"/>
               </w:rPr>
@@ -436,15 +436,15 @@
               <w:spacing w:after="0" w:line="240" w:lineRule="auto"/>
               <w:rPr>
                 <w:rFonts w:ascii="Arial" w:eastAsia="Times New Roman" w:hAnsi="Arial" w:cs="Arial"/>
-                <w:sz w:val="36"/>
-                <w:szCs w:val="36"/>
-                <w:lang w:eastAsia="es-ES"/>
-              </w:rPr>
-            </w:pPr>
-            <w:r>
-              <w:rPr>
-                <w:rFonts w:ascii="Arial" w:eastAsia="Times New Roman" w:hAnsi="Arial" w:cs="Arial"/>
-                <w:sz w:val="36"/>
+                <w:sz w:val="32"/>
+                <w:szCs w:val="36"/>
+                <w:lang w:eastAsia="es-ES"/>
+              </w:rPr>
+            </w:pPr>
+            <w:r>
+              <w:rPr>
+                <w:rFonts w:ascii="Arial" w:eastAsia="Times New Roman" w:hAnsi="Arial" w:cs="Arial"/>
+                <w:sz w:val="32"/>
                 <w:szCs w:val="36"/>
                 <w:lang w:eastAsia="es-ES"/>
               </w:rPr>
@@ -453,7 +453,7 @@
             <w:r>
               <w:rPr>
                 <w:rFonts w:ascii="Arial" w:eastAsia="Times New Roman" w:hAnsi="Arial" w:cs="Arial"/>
-                <w:sz w:val="36"/>
+                <w:sz w:val="32"/>
                 <w:szCs w:val="36"/>
                 <w:lang w:eastAsia="es-ES"/>
               </w:rPr>
@@ -483,7 +483,7 @@
               <w:spacing w:after="0" w:line="240" w:lineRule="auto"/>
               <w:rPr>
                 <w:rFonts w:ascii="Arial" w:eastAsia="Times New Roman" w:hAnsi="Arial" w:cs="Arial"/>
-                <w:sz w:val="36"/>
+                <w:sz w:val="32"/>
                 <w:szCs w:val="36"/>
                 <w:lang w:eastAsia="es-ES"/>
               </w:rPr>
@@ -492,7 +492,7 @@
             <w:r>
               <w:rPr>
                 <w:rFonts w:ascii="Arial" w:eastAsia="Times New Roman" w:hAnsi="Arial" w:cs="Arial"/>
-                <w:sz w:val="36"/>
+                <w:sz w:val="32"/>
                 <w:szCs w:val="36"/>
                 <w:lang w:eastAsia="es-ES"/>
               </w:rPr>
@@ -502,7 +502,7 @@
             <w:r>
               <w:rPr>
                 <w:rFonts w:ascii="Arial" w:eastAsia="Times New Roman" w:hAnsi="Arial" w:cs="Arial"/>
-                <w:sz w:val="36"/>
+                <w:sz w:val="32"/>
                 <w:szCs w:val="36"/>
                 <w:lang w:eastAsia="es-ES"/>
               </w:rPr>
@@ -532,15 +532,15 @@
               <w:spacing w:after="0" w:line="240" w:lineRule="auto"/>
               <w:rPr>
                 <w:rFonts w:ascii="Arial" w:eastAsia="Times New Roman" w:hAnsi="Arial" w:cs="Arial"/>
-                <w:sz w:val="36"/>
-                <w:szCs w:val="36"/>
-                <w:lang w:eastAsia="es-ES"/>
-              </w:rPr>
-            </w:pPr>
-            <w:r>
-              <w:rPr>
-                <w:rFonts w:ascii="Arial" w:eastAsia="Times New Roman" w:hAnsi="Arial" w:cs="Arial"/>
-                <w:sz w:val="36"/>
+                <w:sz w:val="32"/>
+                <w:szCs w:val="36"/>
+                <w:lang w:eastAsia="es-ES"/>
+              </w:rPr>
+            </w:pPr>
+            <w:r>
+              <w:rPr>
+                <w:rFonts w:ascii="Arial" w:eastAsia="Times New Roman" w:hAnsi="Arial" w:cs="Arial"/>
+                <w:sz w:val="32"/>
                 <w:szCs w:val="36"/>
                 <w:lang w:eastAsia="es-ES"/>
               </w:rPr>
@@ -570,15 +570,15 @@
               <w:spacing w:after="0" w:line="240" w:lineRule="auto"/>
               <w:rPr>
                 <w:rFonts w:ascii="Arial" w:eastAsia="Times New Roman" w:hAnsi="Arial" w:cs="Arial"/>
-                <w:sz w:val="36"/>
-                <w:szCs w:val="36"/>
-                <w:lang w:eastAsia="es-ES"/>
-              </w:rPr>
-            </w:pPr>
-            <w:r>
-              <w:rPr>
-                <w:rFonts w:ascii="Arial" w:eastAsia="Times New Roman" w:hAnsi="Arial" w:cs="Arial"/>
-                <w:sz w:val="36"/>
+                <w:sz w:val="32"/>
+                <w:szCs w:val="36"/>
+                <w:lang w:eastAsia="es-ES"/>
+              </w:rPr>
+            </w:pPr>
+            <w:r>
+              <w:rPr>
+                <w:rFonts w:ascii="Arial" w:eastAsia="Times New Roman" w:hAnsi="Arial" w:cs="Arial"/>
+                <w:sz w:val="32"/>
                 <w:szCs w:val="36"/>
                 <w:lang w:eastAsia="es-ES"/>
               </w:rPr>
@@ -607,6 +607,9 @@
           <w:p>
             <w:pPr>
               <w:pStyle w:val="Default"/>
+              <w:rPr>
+                <w:sz w:val="32"/>
+              </w:rPr>
             </w:pPr>
           </w:p>
           <w:tbl>
@@ -635,16 +638,19 @@
                   <w:pPr>
                     <w:pStyle w:val="Default"/>
                     <w:rPr>
-                      <w:sz w:val="28"/>
+                      <w:sz w:val="32"/>
                       <w:szCs w:val="28"/>
                     </w:rPr>
                   </w:pPr>
                   <w:r>
+                    <w:rPr>
+                      <w:sz w:val="32"/>
+                    </w:rPr>
                     <w:t xml:space="preserve"> </w:t>
                   </w:r>
                   <w:r>
                     <w:rPr>
-                      <w:sz w:val="28"/>
+                      <w:sz w:val="32"/>
                       <w:szCs w:val="28"/>
                     </w:rPr>
                     <w:t xml:space="preserve">Reparto de horas entre ambos laboratorios y horas fuera de clase con los 4 miembros presentes </w:t>
@@ -658,7 +664,7 @@
               <w:spacing w:after="0" w:line="240" w:lineRule="auto"/>
               <w:rPr>
                 <w:rFonts w:ascii="Arial" w:eastAsia="Times New Roman" w:hAnsi="Arial" w:cs="Arial"/>
-                <w:sz w:val="36"/>
+                <w:sz w:val="32"/>
                 <w:szCs w:val="36"/>
                 <w:lang w:eastAsia="es-ES"/>
               </w:rPr>
@@ -693,15 +699,15 @@
               <w:spacing w:after="0" w:line="240" w:lineRule="auto"/>
               <w:rPr>
                 <w:rFonts w:ascii="Arial" w:eastAsia="Times New Roman" w:hAnsi="Arial" w:cs="Arial"/>
-                <w:sz w:val="36"/>
-                <w:szCs w:val="36"/>
-                <w:lang w:eastAsia="es-ES"/>
-              </w:rPr>
-            </w:pPr>
-            <w:r>
-              <w:rPr>
-                <w:rFonts w:ascii="Arial" w:eastAsia="Times New Roman" w:hAnsi="Arial" w:cs="Arial"/>
-                <w:sz w:val="36"/>
+                <w:sz w:val="32"/>
+                <w:szCs w:val="36"/>
+                <w:lang w:eastAsia="es-ES"/>
+              </w:rPr>
+            </w:pPr>
+            <w:r>
+              <w:rPr>
+                <w:rFonts w:ascii="Arial" w:eastAsia="Times New Roman" w:hAnsi="Arial" w:cs="Arial"/>
+                <w:sz w:val="32"/>
                 <w:szCs w:val="36"/>
                 <w:lang w:eastAsia="es-ES"/>
               </w:rPr>
@@ -731,15 +737,15 @@
               <w:spacing w:after="0" w:line="240" w:lineRule="auto"/>
               <w:rPr>
                 <w:rFonts w:ascii="Arial" w:eastAsia="Times New Roman" w:hAnsi="Arial" w:cs="Arial"/>
-                <w:sz w:val="36"/>
-                <w:szCs w:val="36"/>
-                <w:lang w:eastAsia="es-ES"/>
-              </w:rPr>
-            </w:pPr>
-            <w:r>
-              <w:rPr>
-                <w:rFonts w:ascii="Arial" w:eastAsia="Times New Roman" w:hAnsi="Arial" w:cs="Arial"/>
-                <w:sz w:val="36"/>
+                <w:sz w:val="32"/>
+                <w:szCs w:val="36"/>
+                <w:lang w:eastAsia="es-ES"/>
+              </w:rPr>
+            </w:pPr>
+            <w:r>
+              <w:rPr>
+                <w:rFonts w:ascii="Arial" w:eastAsia="Times New Roman" w:hAnsi="Arial" w:cs="Arial"/>
+                <w:sz w:val="32"/>
                 <w:szCs w:val="36"/>
                 <w:lang w:eastAsia="es-ES"/>
               </w:rPr>
@@ -748,7 +754,7 @@
             <w:r>
               <w:rPr>
                 <w:rFonts w:ascii="Arial" w:eastAsia="Times New Roman" w:hAnsi="Arial" w:cs="Arial"/>
-                <w:sz w:val="36"/>
+                <w:sz w:val="32"/>
                 <w:szCs w:val="36"/>
                 <w:lang w:eastAsia="es-ES"/>
               </w:rPr>
@@ -778,7 +784,7 @@
               <w:spacing w:after="0" w:line="240" w:lineRule="auto"/>
               <w:rPr>
                 <w:rFonts w:ascii="Arial" w:eastAsia="Times New Roman" w:hAnsi="Arial" w:cs="Arial"/>
-                <w:sz w:val="36"/>
+                <w:sz w:val="32"/>
                 <w:szCs w:val="36"/>
                 <w:lang w:eastAsia="es-ES"/>
               </w:rPr>
@@ -787,7 +793,7 @@
             <w:r>
               <w:rPr>
                 <w:rFonts w:ascii="Arial" w:eastAsia="Times New Roman" w:hAnsi="Arial" w:cs="Arial"/>
-                <w:sz w:val="36"/>
+                <w:sz w:val="32"/>
                 <w:szCs w:val="36"/>
                 <w:lang w:eastAsia="es-ES"/>
               </w:rPr>
@@ -797,7 +803,7 @@
             <w:r>
               <w:rPr>
                 <w:rFonts w:ascii="Arial" w:eastAsia="Times New Roman" w:hAnsi="Arial" w:cs="Arial"/>
-                <w:sz w:val="36"/>
+                <w:sz w:val="32"/>
                 <w:szCs w:val="36"/>
                 <w:lang w:eastAsia="es-ES"/>
               </w:rPr>
@@ -807,7 +813,7 @@
             <w:r>
               <w:rPr>
                 <w:rFonts w:ascii="Arial" w:eastAsia="Times New Roman" w:hAnsi="Arial" w:cs="Arial"/>
-                <w:sz w:val="36"/>
+                <w:sz w:val="32"/>
                 <w:szCs w:val="36"/>
                 <w:lang w:eastAsia="es-ES"/>
               </w:rPr>
@@ -838,15 +844,15 @@
               <w:spacing w:after="0" w:line="240" w:lineRule="auto"/>
               <w:rPr>
                 <w:rFonts w:ascii="Arial" w:eastAsia="Times New Roman" w:hAnsi="Arial" w:cs="Arial"/>
-                <w:sz w:val="36"/>
-                <w:szCs w:val="36"/>
-                <w:lang w:eastAsia="es-ES"/>
-              </w:rPr>
-            </w:pPr>
-            <w:r>
-              <w:rPr>
-                <w:rFonts w:ascii="Arial" w:eastAsia="Times New Roman" w:hAnsi="Arial" w:cs="Arial"/>
-                <w:sz w:val="36"/>
+                <w:sz w:val="32"/>
+                <w:szCs w:val="36"/>
+                <w:lang w:eastAsia="es-ES"/>
+              </w:rPr>
+            </w:pPr>
+            <w:r>
+              <w:rPr>
+                <w:rFonts w:ascii="Arial" w:eastAsia="Times New Roman" w:hAnsi="Arial" w:cs="Arial"/>
+                <w:sz w:val="32"/>
                 <w:szCs w:val="36"/>
                 <w:lang w:eastAsia="es-ES"/>
               </w:rPr>
@@ -876,15 +882,15 @@
               <w:spacing w:after="0" w:line="240" w:lineRule="auto"/>
               <w:rPr>
                 <w:rFonts w:ascii="Arial" w:eastAsia="Times New Roman" w:hAnsi="Arial" w:cs="Arial"/>
-                <w:sz w:val="36"/>
-                <w:szCs w:val="36"/>
-                <w:lang w:eastAsia="es-ES"/>
-              </w:rPr>
-            </w:pPr>
-            <w:r>
-              <w:rPr>
-                <w:rFonts w:ascii="Arial" w:eastAsia="Times New Roman" w:hAnsi="Arial" w:cs="Arial"/>
-                <w:sz w:val="36"/>
+                <w:sz w:val="32"/>
+                <w:szCs w:val="36"/>
+                <w:lang w:eastAsia="es-ES"/>
+              </w:rPr>
+            </w:pPr>
+            <w:r>
+              <w:rPr>
+                <w:rFonts w:ascii="Arial" w:eastAsia="Times New Roman" w:hAnsi="Arial" w:cs="Arial"/>
+                <w:sz w:val="32"/>
                 <w:szCs w:val="36"/>
                 <w:lang w:eastAsia="es-ES"/>
               </w:rPr>
@@ -913,7 +919,7 @@
               <w:spacing w:after="0" w:line="240" w:lineRule="auto"/>
               <w:rPr>
                 <w:rFonts w:ascii="Arial" w:eastAsia="Times New Roman" w:hAnsi="Arial" w:cs="Arial"/>
-                <w:sz w:val="36"/>
+                <w:sz w:val="32"/>
                 <w:szCs w:val="36"/>
                 <w:lang w:eastAsia="es-ES"/>
               </w:rPr>
@@ -948,15 +954,15 @@
               <w:spacing w:after="0" w:line="240" w:lineRule="auto"/>
               <w:rPr>
                 <w:rFonts w:ascii="Arial" w:eastAsia="Times New Roman" w:hAnsi="Arial" w:cs="Arial"/>
-                <w:sz w:val="36"/>
-                <w:szCs w:val="36"/>
-                <w:lang w:eastAsia="es-ES"/>
-              </w:rPr>
-            </w:pPr>
-            <w:r>
-              <w:rPr>
-                <w:rFonts w:ascii="Arial" w:eastAsia="Times New Roman" w:hAnsi="Arial" w:cs="Arial"/>
-                <w:sz w:val="36"/>
+                <w:sz w:val="32"/>
+                <w:szCs w:val="36"/>
+                <w:lang w:eastAsia="es-ES"/>
+              </w:rPr>
+            </w:pPr>
+            <w:r>
+              <w:rPr>
+                <w:rFonts w:ascii="Arial" w:eastAsia="Times New Roman" w:hAnsi="Arial" w:cs="Arial"/>
+                <w:sz w:val="32"/>
                 <w:szCs w:val="36"/>
                 <w:lang w:eastAsia="es-ES"/>
               </w:rPr>
@@ -986,15 +992,15 @@
               <w:spacing w:after="0" w:line="240" w:lineRule="auto"/>
               <w:rPr>
                 <w:rFonts w:ascii="Arial" w:eastAsia="Times New Roman" w:hAnsi="Arial" w:cs="Arial"/>
-                <w:sz w:val="36"/>
-                <w:szCs w:val="36"/>
-                <w:lang w:eastAsia="es-ES"/>
-              </w:rPr>
-            </w:pPr>
-            <w:r>
-              <w:rPr>
-                <w:rFonts w:ascii="Arial" w:eastAsia="Times New Roman" w:hAnsi="Arial" w:cs="Arial"/>
-                <w:sz w:val="36"/>
+                <w:sz w:val="32"/>
+                <w:szCs w:val="36"/>
+                <w:lang w:eastAsia="es-ES"/>
+              </w:rPr>
+            </w:pPr>
+            <w:r>
+              <w:rPr>
+                <w:rFonts w:ascii="Arial" w:eastAsia="Times New Roman" w:hAnsi="Arial" w:cs="Arial"/>
+                <w:sz w:val="32"/>
                 <w:szCs w:val="36"/>
                 <w:lang w:eastAsia="es-ES"/>
               </w:rPr>
@@ -1024,15 +1030,15 @@
               <w:spacing w:after="0" w:line="240" w:lineRule="auto"/>
               <w:rPr>
                 <w:rFonts w:ascii="Arial" w:eastAsia="Times New Roman" w:hAnsi="Arial" w:cs="Arial"/>
-                <w:sz w:val="36"/>
-                <w:szCs w:val="36"/>
-                <w:lang w:eastAsia="es-ES"/>
-              </w:rPr>
-            </w:pPr>
-            <w:r>
-              <w:rPr>
-                <w:rFonts w:ascii="Arial" w:eastAsia="Times New Roman" w:hAnsi="Arial" w:cs="Arial"/>
-                <w:sz w:val="36"/>
+                <w:sz w:val="32"/>
+                <w:szCs w:val="36"/>
+                <w:lang w:eastAsia="es-ES"/>
+              </w:rPr>
+            </w:pPr>
+            <w:r>
+              <w:rPr>
+                <w:rFonts w:ascii="Arial" w:eastAsia="Times New Roman" w:hAnsi="Arial" w:cs="Arial"/>
+                <w:sz w:val="32"/>
                 <w:szCs w:val="36"/>
                 <w:lang w:eastAsia="es-ES"/>
               </w:rPr>
@@ -1062,15 +1068,15 @@
               <w:spacing w:after="0" w:line="240" w:lineRule="auto"/>
               <w:rPr>
                 <w:rFonts w:ascii="Arial" w:eastAsia="Times New Roman" w:hAnsi="Arial" w:cs="Arial"/>
-                <w:sz w:val="36"/>
-                <w:szCs w:val="36"/>
-                <w:lang w:eastAsia="es-ES"/>
-              </w:rPr>
-            </w:pPr>
-            <w:r>
-              <w:rPr>
-                <w:rFonts w:ascii="Arial" w:eastAsia="Times New Roman" w:hAnsi="Arial" w:cs="Arial"/>
-                <w:sz w:val="36"/>
+                <w:sz w:val="32"/>
+                <w:szCs w:val="36"/>
+                <w:lang w:eastAsia="es-ES"/>
+              </w:rPr>
+            </w:pPr>
+            <w:r>
+              <w:rPr>
+                <w:rFonts w:ascii="Arial" w:eastAsia="Times New Roman" w:hAnsi="Arial" w:cs="Arial"/>
+                <w:sz w:val="32"/>
                 <w:szCs w:val="36"/>
                 <w:lang w:eastAsia="es-ES"/>
               </w:rPr>
@@ -1100,22 +1106,29 @@
               <w:spacing w:after="0" w:line="240" w:lineRule="auto"/>
               <w:rPr>
                 <w:rFonts w:ascii="Arial" w:eastAsia="Times New Roman" w:hAnsi="Arial" w:cs="Arial"/>
-                <w:sz w:val="36"/>
-                <w:szCs w:val="36"/>
-                <w:lang w:eastAsia="es-ES"/>
-              </w:rPr>
-            </w:pPr>
-            <w:r>
-              <w:rPr>
-                <w:rFonts w:ascii="Arial" w:eastAsia="Times New Roman" w:hAnsi="Arial" w:cs="Arial"/>
-                <w:sz w:val="36"/>
-                <w:szCs w:val="36"/>
-                <w:lang w:eastAsia="es-ES"/>
-              </w:rPr>
-              <w:t>5h</w:t>
-            </w:r>
-            <w:bookmarkStart w:id="0" w:name="_GoBack"/>
-            <w:bookmarkEnd w:id="0"/>
+                <w:sz w:val="32"/>
+                <w:szCs w:val="36"/>
+                <w:lang w:eastAsia="es-ES"/>
+              </w:rPr>
+            </w:pPr>
+            <w:r>
+              <w:rPr>
+                <w:rFonts w:ascii="Arial" w:eastAsia="Times New Roman" w:hAnsi="Arial" w:cs="Arial"/>
+                <w:sz w:val="32"/>
+                <w:szCs w:val="36"/>
+                <w:lang w:eastAsia="es-ES"/>
+              </w:rPr>
+              <w:t>6</w:t>
+            </w:r>
+            <w:r>
+              <w:rPr>
+                <w:rFonts w:ascii="Arial" w:eastAsia="Times New Roman" w:hAnsi="Arial" w:cs="Arial"/>
+                <w:sz w:val="32"/>
+                <w:szCs w:val="36"/>
+                <w:lang w:eastAsia="es-ES"/>
+              </w:rPr>
+              <w:t>h</w:t>
+            </w:r>
           </w:p>
         </w:tc>
         <w:tc>
@@ -1139,7 +1152,7 @@
               <w:spacing w:after="0" w:line="240" w:lineRule="auto"/>
               <w:rPr>
                 <w:rFonts w:ascii="Arial" w:eastAsia="Times New Roman" w:hAnsi="Arial" w:cs="Arial"/>
-                <w:sz w:val="36"/>
+                <w:sz w:val="32"/>
                 <w:szCs w:val="36"/>
                 <w:lang w:eastAsia="es-ES"/>
               </w:rPr>
@@ -1175,15 +1188,15 @@
               <w:spacing w:after="0" w:line="240" w:lineRule="auto"/>
               <w:rPr>
                 <w:rFonts w:ascii="Arial" w:eastAsia="Times New Roman" w:hAnsi="Arial" w:cs="Arial"/>
-                <w:sz w:val="36"/>
-                <w:szCs w:val="36"/>
-                <w:lang w:eastAsia="es-ES"/>
-              </w:rPr>
-            </w:pPr>
-            <w:r>
-              <w:rPr>
-                <w:rFonts w:ascii="Arial" w:eastAsia="Times New Roman" w:hAnsi="Arial" w:cs="Arial"/>
-                <w:sz w:val="36"/>
+                <w:sz w:val="32"/>
+                <w:szCs w:val="36"/>
+                <w:lang w:eastAsia="es-ES"/>
+              </w:rPr>
+            </w:pPr>
+            <w:r>
+              <w:rPr>
+                <w:rFonts w:ascii="Arial" w:eastAsia="Times New Roman" w:hAnsi="Arial" w:cs="Arial"/>
+                <w:sz w:val="32"/>
                 <w:szCs w:val="36"/>
                 <w:lang w:eastAsia="es-ES"/>
               </w:rPr>
@@ -1214,15 +1227,15 @@
               <w:spacing w:after="0" w:line="240" w:lineRule="auto"/>
               <w:rPr>
                 <w:rFonts w:ascii="Arial" w:eastAsia="Times New Roman" w:hAnsi="Arial" w:cs="Arial"/>
-                <w:sz w:val="36"/>
-                <w:szCs w:val="36"/>
-                <w:lang w:eastAsia="es-ES"/>
-              </w:rPr>
-            </w:pPr>
-            <w:r>
-              <w:rPr>
-                <w:rFonts w:ascii="Arial" w:eastAsia="Times New Roman" w:hAnsi="Arial" w:cs="Arial"/>
-                <w:sz w:val="36"/>
+                <w:sz w:val="32"/>
+                <w:szCs w:val="36"/>
+                <w:lang w:eastAsia="es-ES"/>
+              </w:rPr>
+            </w:pPr>
+            <w:r>
+              <w:rPr>
+                <w:rFonts w:ascii="Arial" w:eastAsia="Times New Roman" w:hAnsi="Arial" w:cs="Arial"/>
+                <w:sz w:val="32"/>
                 <w:szCs w:val="36"/>
                 <w:lang w:eastAsia="es-ES"/>
               </w:rPr>
@@ -1231,7 +1244,7 @@
             <w:r>
               <w:rPr>
                 <w:rFonts w:ascii="Arial" w:eastAsia="Times New Roman" w:hAnsi="Arial" w:cs="Arial"/>
-                <w:sz w:val="36"/>
+                <w:sz w:val="32"/>
                 <w:szCs w:val="36"/>
                 <w:lang w:eastAsia="es-ES"/>
               </w:rPr>
@@ -1262,15 +1275,15 @@
               <w:spacing w:after="0" w:line="240" w:lineRule="auto"/>
               <w:rPr>
                 <w:rFonts w:ascii="Arial" w:eastAsia="Times New Roman" w:hAnsi="Arial" w:cs="Arial"/>
-                <w:sz w:val="36"/>
-                <w:szCs w:val="36"/>
-                <w:lang w:eastAsia="es-ES"/>
-              </w:rPr>
-            </w:pPr>
-            <w:r>
-              <w:rPr>
-                <w:rFonts w:ascii="Arial" w:eastAsia="Times New Roman" w:hAnsi="Arial" w:cs="Arial"/>
-                <w:sz w:val="36"/>
+                <w:sz w:val="32"/>
+                <w:szCs w:val="36"/>
+                <w:lang w:eastAsia="es-ES"/>
+              </w:rPr>
+            </w:pPr>
+            <w:r>
+              <w:rPr>
+                <w:rFonts w:ascii="Arial" w:eastAsia="Times New Roman" w:hAnsi="Arial" w:cs="Arial"/>
+                <w:sz w:val="32"/>
                 <w:szCs w:val="36"/>
                 <w:lang w:eastAsia="es-ES"/>
               </w:rPr>
@@ -1301,15 +1314,15 @@
               <w:spacing w:after="0" w:line="240" w:lineRule="auto"/>
               <w:rPr>
                 <w:rFonts w:ascii="Arial" w:eastAsia="Times New Roman" w:hAnsi="Arial" w:cs="Arial"/>
-                <w:sz w:val="36"/>
-                <w:szCs w:val="36"/>
-                <w:lang w:eastAsia="es-ES"/>
-              </w:rPr>
-            </w:pPr>
-            <w:r>
-              <w:rPr>
-                <w:rFonts w:ascii="Arial" w:eastAsia="Times New Roman" w:hAnsi="Arial" w:cs="Arial"/>
-                <w:sz w:val="36"/>
+                <w:sz w:val="32"/>
+                <w:szCs w:val="36"/>
+                <w:lang w:eastAsia="es-ES"/>
+              </w:rPr>
+            </w:pPr>
+            <w:r>
+              <w:rPr>
+                <w:rFonts w:ascii="Arial" w:eastAsia="Times New Roman" w:hAnsi="Arial" w:cs="Arial"/>
+                <w:sz w:val="32"/>
                 <w:szCs w:val="36"/>
                 <w:lang w:eastAsia="es-ES"/>
               </w:rPr>
@@ -1340,11 +1353,20 @@
               <w:spacing w:after="0" w:line="240" w:lineRule="auto"/>
               <w:rPr>
                 <w:rFonts w:ascii="Arial" w:eastAsia="Times New Roman" w:hAnsi="Arial" w:cs="Arial"/>
-                <w:sz w:val="36"/>
-                <w:szCs w:val="36"/>
-                <w:lang w:eastAsia="es-ES"/>
-              </w:rPr>
-            </w:pPr>
+                <w:sz w:val="32"/>
+                <w:szCs w:val="36"/>
+                <w:lang w:eastAsia="es-ES"/>
+              </w:rPr>
+            </w:pPr>
+            <w:r>
+              <w:rPr>
+                <w:rFonts w:ascii="Arial" w:eastAsia="Times New Roman" w:hAnsi="Arial" w:cs="Arial"/>
+                <w:sz w:val="32"/>
+                <w:szCs w:val="36"/>
+                <w:lang w:eastAsia="es-ES"/>
+              </w:rPr>
+              <w:t>2h</w:t>
+            </w:r>
           </w:p>
         </w:tc>
         <w:tc>
@@ -1369,7 +1391,7 @@
               <w:spacing w:after="0" w:line="240" w:lineRule="auto"/>
               <w:rPr>
                 <w:rFonts w:ascii="Arial" w:eastAsia="Times New Roman" w:hAnsi="Arial" w:cs="Arial"/>
-                <w:sz w:val="36"/>
+                <w:sz w:val="32"/>
                 <w:szCs w:val="36"/>
                 <w:lang w:eastAsia="es-ES"/>
               </w:rPr>
@@ -1404,15 +1426,15 @@
               <w:spacing w:after="0" w:line="240" w:lineRule="auto"/>
               <w:rPr>
                 <w:rFonts w:ascii="Arial" w:eastAsia="Times New Roman" w:hAnsi="Arial" w:cs="Arial"/>
-                <w:sz w:val="36"/>
-                <w:szCs w:val="36"/>
-                <w:lang w:eastAsia="es-ES"/>
-              </w:rPr>
-            </w:pPr>
-            <w:r>
-              <w:rPr>
-                <w:rFonts w:ascii="Arial" w:eastAsia="Times New Roman" w:hAnsi="Arial" w:cs="Arial"/>
-                <w:sz w:val="36"/>
+                <w:sz w:val="32"/>
+                <w:szCs w:val="36"/>
+                <w:lang w:eastAsia="es-ES"/>
+              </w:rPr>
+            </w:pPr>
+            <w:r>
+              <w:rPr>
+                <w:rFonts w:ascii="Arial" w:eastAsia="Times New Roman" w:hAnsi="Arial" w:cs="Arial"/>
+                <w:sz w:val="32"/>
                 <w:szCs w:val="36"/>
                 <w:lang w:eastAsia="es-ES"/>
               </w:rPr>
@@ -1442,15 +1464,15 @@
               <w:spacing w:after="0" w:line="240" w:lineRule="auto"/>
               <w:rPr>
                 <w:rFonts w:ascii="Arial" w:eastAsia="Times New Roman" w:hAnsi="Arial" w:cs="Arial"/>
-                <w:sz w:val="36"/>
-                <w:szCs w:val="36"/>
-                <w:lang w:eastAsia="es-ES"/>
-              </w:rPr>
-            </w:pPr>
-            <w:r>
-              <w:rPr>
-                <w:rFonts w:ascii="Arial" w:eastAsia="Times New Roman" w:hAnsi="Arial" w:cs="Arial"/>
-                <w:sz w:val="36"/>
+                <w:sz w:val="32"/>
+                <w:szCs w:val="36"/>
+                <w:lang w:eastAsia="es-ES"/>
+              </w:rPr>
+            </w:pPr>
+            <w:r>
+              <w:rPr>
+                <w:rFonts w:ascii="Arial" w:eastAsia="Times New Roman" w:hAnsi="Arial" w:cs="Arial"/>
+                <w:sz w:val="32"/>
                 <w:szCs w:val="36"/>
                 <w:lang w:eastAsia="es-ES"/>
               </w:rPr>
@@ -1459,7 +1481,7 @@
             <w:r>
               <w:rPr>
                 <w:rFonts w:ascii="Arial" w:eastAsia="Times New Roman" w:hAnsi="Arial" w:cs="Arial"/>
-                <w:sz w:val="36"/>
+                <w:sz w:val="32"/>
                 <w:szCs w:val="36"/>
                 <w:lang w:eastAsia="es-ES"/>
               </w:rPr>
@@ -1489,7 +1511,7 @@
               <w:spacing w:after="0" w:line="240" w:lineRule="auto"/>
               <w:rPr>
                 <w:rFonts w:ascii="Arial" w:eastAsia="Times New Roman" w:hAnsi="Arial" w:cs="Arial"/>
-                <w:sz w:val="36"/>
+                <w:sz w:val="32"/>
                 <w:szCs w:val="36"/>
                 <w:lang w:eastAsia="es-ES"/>
               </w:rPr>
@@ -1498,7 +1520,7 @@
             <w:r>
               <w:rPr>
                 <w:rFonts w:ascii="Arial" w:eastAsia="Times New Roman" w:hAnsi="Arial" w:cs="Arial"/>
-                <w:sz w:val="36"/>
+                <w:sz w:val="32"/>
                 <w:szCs w:val="36"/>
                 <w:lang w:eastAsia="es-ES"/>
               </w:rPr>
@@ -1508,7 +1530,7 @@
             <w:r>
               <w:rPr>
                 <w:rFonts w:ascii="Arial" w:eastAsia="Times New Roman" w:hAnsi="Arial" w:cs="Arial"/>
-                <w:sz w:val="36"/>
+                <w:sz w:val="32"/>
                 <w:szCs w:val="36"/>
                 <w:lang w:eastAsia="es-ES"/>
               </w:rPr>
@@ -1518,7 +1540,7 @@
             <w:r>
               <w:rPr>
                 <w:rFonts w:ascii="Arial" w:eastAsia="Times New Roman" w:hAnsi="Arial" w:cs="Arial"/>
-                <w:sz w:val="36"/>
+                <w:sz w:val="32"/>
                 <w:szCs w:val="36"/>
                 <w:lang w:eastAsia="es-ES"/>
               </w:rPr>
@@ -1549,15 +1571,15 @@
               <w:spacing w:after="0" w:line="240" w:lineRule="auto"/>
               <w:rPr>
                 <w:rFonts w:ascii="Arial" w:eastAsia="Times New Roman" w:hAnsi="Arial" w:cs="Arial"/>
-                <w:sz w:val="36"/>
-                <w:szCs w:val="36"/>
-                <w:lang w:eastAsia="es-ES"/>
-              </w:rPr>
-            </w:pPr>
-            <w:r>
-              <w:rPr>
-                <w:rFonts w:ascii="Arial" w:eastAsia="Times New Roman" w:hAnsi="Arial" w:cs="Arial"/>
-                <w:sz w:val="36"/>
+                <w:sz w:val="32"/>
+                <w:szCs w:val="36"/>
+                <w:lang w:eastAsia="es-ES"/>
+              </w:rPr>
+            </w:pPr>
+            <w:r>
+              <w:rPr>
+                <w:rFonts w:ascii="Arial" w:eastAsia="Times New Roman" w:hAnsi="Arial" w:cs="Arial"/>
+                <w:sz w:val="32"/>
                 <w:szCs w:val="36"/>
                 <w:lang w:eastAsia="es-ES"/>
               </w:rPr>
@@ -1587,11 +1609,20 @@
               <w:spacing w:after="0" w:line="240" w:lineRule="auto"/>
               <w:rPr>
                 <w:rFonts w:ascii="Arial" w:eastAsia="Times New Roman" w:hAnsi="Arial" w:cs="Arial"/>
-                <w:sz w:val="36"/>
-                <w:szCs w:val="36"/>
-                <w:lang w:eastAsia="es-ES"/>
-              </w:rPr>
-            </w:pPr>
+                <w:sz w:val="32"/>
+                <w:szCs w:val="36"/>
+                <w:lang w:eastAsia="es-ES"/>
+              </w:rPr>
+            </w:pPr>
+            <w:r>
+              <w:rPr>
+                <w:rFonts w:ascii="Arial" w:eastAsia="Times New Roman" w:hAnsi="Arial" w:cs="Arial"/>
+                <w:sz w:val="32"/>
+                <w:szCs w:val="36"/>
+                <w:lang w:eastAsia="es-ES"/>
+              </w:rPr>
+              <w:t>3h</w:t>
+            </w:r>
           </w:p>
         </w:tc>
         <w:tc>
@@ -1600,23 +1631,736 @@
             <w:vMerge/>
             <w:tcBorders>
               <w:left w:val="single" w:sz="8" w:space="0" w:color="000000"/>
-              <w:bottom w:val="single" w:sz="8" w:space="0" w:color="000000"/>
-              <w:right w:val="single" w:sz="8" w:space="0" w:color="000000"/>
-            </w:tcBorders>
-            <w:shd w:val="clear" w:color="auto" w:fill="auto"/>
-            <w:tcMar>
-              <w:top w:w="72" w:type="dxa"/>
-              <w:left w:w="144" w:type="dxa"/>
-              <w:bottom w:w="72" w:type="dxa"/>
-              <w:right w:w="144" w:type="dxa"/>
-            </w:tcMar>
-          </w:tcPr>
-          <w:p>
-            <w:pPr>
-              <w:spacing w:after="0" w:line="240" w:lineRule="auto"/>
-              <w:rPr>
-                <w:rFonts w:ascii="Arial" w:eastAsia="Times New Roman" w:hAnsi="Arial" w:cs="Arial"/>
-                <w:sz w:val="36"/>
+              <w:right w:val="single" w:sz="8" w:space="0" w:color="000000"/>
+            </w:tcBorders>
+            <w:shd w:val="clear" w:color="auto" w:fill="auto"/>
+            <w:tcMar>
+              <w:top w:w="72" w:type="dxa"/>
+              <w:left w:w="144" w:type="dxa"/>
+              <w:bottom w:w="72" w:type="dxa"/>
+              <w:right w:w="144" w:type="dxa"/>
+            </w:tcMar>
+          </w:tcPr>
+          <w:p>
+            <w:pPr>
+              <w:spacing w:after="0" w:line="240" w:lineRule="auto"/>
+              <w:rPr>
+                <w:rFonts w:ascii="Arial" w:eastAsia="Times New Roman" w:hAnsi="Arial" w:cs="Arial"/>
+                <w:sz w:val="32"/>
+                <w:szCs w:val="36"/>
+                <w:lang w:eastAsia="es-ES"/>
+              </w:rPr>
+            </w:pPr>
+          </w:p>
+        </w:tc>
+      </w:tr>
+      <w:tr>
+        <w:trPr>
+          <w:trHeight w:val="680"/>
+          <w:jc w:val="center"/>
+        </w:trPr>
+        <w:tc>
+          <w:tcPr>
+            <w:tcW w:w="1773" w:type="dxa"/>
+            <w:tcBorders>
+              <w:top w:val="single" w:sz="8" w:space="0" w:color="000000"/>
+              <w:left w:val="single" w:sz="8" w:space="0" w:color="000000"/>
+              <w:bottom w:val="single" w:sz="8" w:space="0" w:color="000000"/>
+              <w:right w:val="single" w:sz="8" w:space="0" w:color="000000"/>
+            </w:tcBorders>
+            <w:shd w:val="clear" w:color="auto" w:fill="auto"/>
+            <w:tcMar>
+              <w:top w:w="72" w:type="dxa"/>
+              <w:left w:w="144" w:type="dxa"/>
+              <w:bottom w:w="72" w:type="dxa"/>
+              <w:right w:w="144" w:type="dxa"/>
+            </w:tcMar>
+          </w:tcPr>
+          <w:p>
+            <w:pPr>
+              <w:spacing w:after="0" w:line="240" w:lineRule="auto"/>
+              <w:rPr>
+                <w:rFonts w:ascii="Arial" w:eastAsia="Times New Roman" w:hAnsi="Arial" w:cs="Arial"/>
+                <w:sz w:val="32"/>
+                <w:szCs w:val="36"/>
+                <w:lang w:eastAsia="es-ES"/>
+              </w:rPr>
+            </w:pPr>
+            <w:r>
+              <w:rPr>
+                <w:rFonts w:ascii="Arial" w:eastAsia="Times New Roman" w:hAnsi="Arial" w:cs="Arial"/>
+                <w:sz w:val="32"/>
+                <w:szCs w:val="36"/>
+                <w:lang w:eastAsia="es-ES"/>
+              </w:rPr>
+              <w:t>3</w:t>
+            </w:r>
+          </w:p>
+        </w:tc>
+        <w:tc>
+          <w:tcPr>
+            <w:tcW w:w="2050" w:type="dxa"/>
+            <w:tcBorders>
+              <w:top w:val="single" w:sz="8" w:space="0" w:color="000000"/>
+              <w:left w:val="single" w:sz="8" w:space="0" w:color="000000"/>
+              <w:bottom w:val="single" w:sz="8" w:space="0" w:color="000000"/>
+              <w:right w:val="single" w:sz="8" w:space="0" w:color="000000"/>
+            </w:tcBorders>
+            <w:shd w:val="clear" w:color="auto" w:fill="auto"/>
+            <w:tcMar>
+              <w:top w:w="72" w:type="dxa"/>
+              <w:left w:w="144" w:type="dxa"/>
+              <w:bottom w:w="72" w:type="dxa"/>
+              <w:right w:w="144" w:type="dxa"/>
+            </w:tcMar>
+          </w:tcPr>
+          <w:p>
+            <w:pPr>
+              <w:spacing w:after="0" w:line="240" w:lineRule="auto"/>
+              <w:rPr>
+                <w:rFonts w:ascii="Arial" w:eastAsia="Times New Roman" w:hAnsi="Arial" w:cs="Arial"/>
+                <w:sz w:val="32"/>
+                <w:szCs w:val="36"/>
+                <w:lang w:eastAsia="es-ES"/>
+              </w:rPr>
+            </w:pPr>
+            <w:r>
+              <w:rPr>
+                <w:rFonts w:ascii="Arial" w:eastAsia="Times New Roman" w:hAnsi="Arial" w:cs="Arial"/>
+                <w:sz w:val="32"/>
+                <w:szCs w:val="36"/>
+                <w:lang w:eastAsia="es-ES"/>
+              </w:rPr>
+              <w:t>HU5</w:t>
+            </w:r>
+            <w:r>
+              <w:rPr>
+                <w:rFonts w:ascii="Arial" w:eastAsia="Times New Roman" w:hAnsi="Arial" w:cs="Arial"/>
+                <w:sz w:val="32"/>
+                <w:szCs w:val="36"/>
+                <w:lang w:eastAsia="es-ES"/>
+              </w:rPr>
+              <w:t xml:space="preserve"> *</w:t>
+            </w:r>
+          </w:p>
+        </w:tc>
+        <w:tc>
+          <w:tcPr>
+            <w:tcW w:w="2737" w:type="dxa"/>
+            <w:tcBorders>
+              <w:top w:val="single" w:sz="8" w:space="0" w:color="000000"/>
+              <w:left w:val="single" w:sz="8" w:space="0" w:color="000000"/>
+              <w:bottom w:val="single" w:sz="8" w:space="0" w:color="000000"/>
+              <w:right w:val="single" w:sz="8" w:space="0" w:color="000000"/>
+            </w:tcBorders>
+            <w:shd w:val="clear" w:color="auto" w:fill="auto"/>
+            <w:tcMar>
+              <w:top w:w="72" w:type="dxa"/>
+              <w:left w:w="144" w:type="dxa"/>
+              <w:bottom w:w="72" w:type="dxa"/>
+              <w:right w:w="144" w:type="dxa"/>
+            </w:tcMar>
+          </w:tcPr>
+          <w:p>
+            <w:pPr>
+              <w:spacing w:after="0" w:line="240" w:lineRule="auto"/>
+              <w:rPr>
+                <w:rFonts w:ascii="Arial" w:eastAsia="Times New Roman" w:hAnsi="Arial" w:cs="Arial"/>
+                <w:sz w:val="32"/>
+                <w:szCs w:val="36"/>
+                <w:lang w:eastAsia="es-ES"/>
+              </w:rPr>
+            </w:pPr>
+            <w:r>
+              <w:rPr>
+                <w:rFonts w:ascii="Arial" w:eastAsia="Times New Roman" w:hAnsi="Arial" w:cs="Arial"/>
+                <w:sz w:val="32"/>
+                <w:szCs w:val="36"/>
+                <w:lang w:eastAsia="es-ES"/>
+              </w:rPr>
+              <w:t>Mikel Abad</w:t>
+            </w:r>
+          </w:p>
+        </w:tc>
+        <w:tc>
+          <w:tcPr>
+            <w:tcW w:w="2011" w:type="dxa"/>
+            <w:tcBorders>
+              <w:top w:val="single" w:sz="8" w:space="0" w:color="000000"/>
+              <w:left w:val="single" w:sz="8" w:space="0" w:color="000000"/>
+              <w:bottom w:val="single" w:sz="8" w:space="0" w:color="000000"/>
+              <w:right w:val="single" w:sz="8" w:space="0" w:color="000000"/>
+            </w:tcBorders>
+            <w:shd w:val="clear" w:color="auto" w:fill="auto"/>
+            <w:tcMar>
+              <w:top w:w="72" w:type="dxa"/>
+              <w:left w:w="144" w:type="dxa"/>
+              <w:bottom w:w="72" w:type="dxa"/>
+              <w:right w:w="144" w:type="dxa"/>
+            </w:tcMar>
+          </w:tcPr>
+          <w:p>
+            <w:pPr>
+              <w:spacing w:after="0" w:line="240" w:lineRule="auto"/>
+              <w:rPr>
+                <w:rFonts w:ascii="Arial" w:eastAsia="Times New Roman" w:hAnsi="Arial" w:cs="Arial"/>
+                <w:sz w:val="32"/>
+                <w:szCs w:val="36"/>
+                <w:lang w:eastAsia="es-ES"/>
+              </w:rPr>
+            </w:pPr>
+            <w:r>
+              <w:rPr>
+                <w:rFonts w:ascii="Arial" w:eastAsia="Times New Roman" w:hAnsi="Arial" w:cs="Arial"/>
+                <w:sz w:val="32"/>
+                <w:szCs w:val="36"/>
+                <w:lang w:eastAsia="es-ES"/>
+              </w:rPr>
+              <w:t>3h</w:t>
+            </w:r>
+          </w:p>
+        </w:tc>
+        <w:tc>
+          <w:tcPr>
+            <w:tcW w:w="1636" w:type="dxa"/>
+            <w:tcBorders>
+              <w:top w:val="single" w:sz="8" w:space="0" w:color="000000"/>
+              <w:left w:val="single" w:sz="8" w:space="0" w:color="000000"/>
+              <w:bottom w:val="single" w:sz="8" w:space="0" w:color="000000"/>
+              <w:right w:val="single" w:sz="8" w:space="0" w:color="000000"/>
+            </w:tcBorders>
+            <w:shd w:val="clear" w:color="auto" w:fill="BFBFBF" w:themeFill="background1" w:themeFillShade="BF"/>
+            <w:tcMar>
+              <w:top w:w="72" w:type="dxa"/>
+              <w:left w:w="144" w:type="dxa"/>
+              <w:bottom w:w="72" w:type="dxa"/>
+              <w:right w:w="144" w:type="dxa"/>
+            </w:tcMar>
+          </w:tcPr>
+          <w:p>
+            <w:pPr>
+              <w:spacing w:after="0" w:line="240" w:lineRule="auto"/>
+              <w:rPr>
+                <w:rFonts w:ascii="Arial" w:eastAsia="Times New Roman" w:hAnsi="Arial" w:cs="Arial"/>
+                <w:sz w:val="32"/>
+                <w:szCs w:val="36"/>
+                <w:lang w:eastAsia="es-ES"/>
+              </w:rPr>
+            </w:pPr>
+          </w:p>
+        </w:tc>
+        <w:tc>
+          <w:tcPr>
+            <w:tcW w:w="2553" w:type="dxa"/>
+            <w:tcBorders>
+              <w:left w:val="single" w:sz="8" w:space="0" w:color="000000"/>
+              <w:right w:val="single" w:sz="8" w:space="0" w:color="000000"/>
+            </w:tcBorders>
+            <w:shd w:val="clear" w:color="auto" w:fill="auto"/>
+            <w:tcMar>
+              <w:top w:w="72" w:type="dxa"/>
+              <w:left w:w="144" w:type="dxa"/>
+              <w:bottom w:w="72" w:type="dxa"/>
+              <w:right w:w="144" w:type="dxa"/>
+            </w:tcMar>
+          </w:tcPr>
+          <w:p>
+            <w:pPr>
+              <w:spacing w:after="0" w:line="240" w:lineRule="auto"/>
+              <w:rPr>
+                <w:rFonts w:ascii="Arial" w:eastAsia="Times New Roman" w:hAnsi="Arial" w:cs="Arial"/>
+                <w:sz w:val="32"/>
+                <w:szCs w:val="36"/>
+                <w:lang w:eastAsia="es-ES"/>
+              </w:rPr>
+            </w:pPr>
+          </w:p>
+        </w:tc>
+      </w:tr>
+      <w:tr>
+        <w:trPr>
+          <w:trHeight w:val="680"/>
+          <w:jc w:val="center"/>
+        </w:trPr>
+        <w:tc>
+          <w:tcPr>
+            <w:tcW w:w="1773" w:type="dxa"/>
+            <w:tcBorders>
+              <w:top w:val="single" w:sz="8" w:space="0" w:color="000000"/>
+              <w:left w:val="single" w:sz="8" w:space="0" w:color="000000"/>
+              <w:bottom w:val="single" w:sz="8" w:space="0" w:color="000000"/>
+              <w:right w:val="single" w:sz="8" w:space="0" w:color="000000"/>
+            </w:tcBorders>
+            <w:shd w:val="clear" w:color="auto" w:fill="auto"/>
+            <w:tcMar>
+              <w:top w:w="72" w:type="dxa"/>
+              <w:left w:w="144" w:type="dxa"/>
+              <w:bottom w:w="72" w:type="dxa"/>
+              <w:right w:w="144" w:type="dxa"/>
+            </w:tcMar>
+          </w:tcPr>
+          <w:p>
+            <w:pPr>
+              <w:spacing w:after="0" w:line="240" w:lineRule="auto"/>
+              <w:rPr>
+                <w:rFonts w:ascii="Arial" w:eastAsia="Times New Roman" w:hAnsi="Arial" w:cs="Arial"/>
+                <w:sz w:val="32"/>
+                <w:szCs w:val="36"/>
+                <w:lang w:eastAsia="es-ES"/>
+              </w:rPr>
+            </w:pPr>
+            <w:r>
+              <w:rPr>
+                <w:rFonts w:ascii="Arial" w:eastAsia="Times New Roman" w:hAnsi="Arial" w:cs="Arial"/>
+                <w:sz w:val="32"/>
+                <w:szCs w:val="36"/>
+                <w:lang w:eastAsia="es-ES"/>
+              </w:rPr>
+              <w:t>3</w:t>
+            </w:r>
+          </w:p>
+        </w:tc>
+        <w:tc>
+          <w:tcPr>
+            <w:tcW w:w="2050" w:type="dxa"/>
+            <w:tcBorders>
+              <w:top w:val="single" w:sz="8" w:space="0" w:color="000000"/>
+              <w:left w:val="single" w:sz="8" w:space="0" w:color="000000"/>
+              <w:bottom w:val="single" w:sz="8" w:space="0" w:color="000000"/>
+              <w:right w:val="single" w:sz="8" w:space="0" w:color="000000"/>
+            </w:tcBorders>
+            <w:shd w:val="clear" w:color="auto" w:fill="auto"/>
+            <w:tcMar>
+              <w:top w:w="72" w:type="dxa"/>
+              <w:left w:w="144" w:type="dxa"/>
+              <w:bottom w:w="72" w:type="dxa"/>
+              <w:right w:w="144" w:type="dxa"/>
+            </w:tcMar>
+          </w:tcPr>
+          <w:p>
+            <w:pPr>
+              <w:spacing w:after="0" w:line="240" w:lineRule="auto"/>
+              <w:rPr>
+                <w:rFonts w:ascii="Arial" w:eastAsia="Times New Roman" w:hAnsi="Arial" w:cs="Arial"/>
+                <w:sz w:val="32"/>
+                <w:szCs w:val="36"/>
+                <w:lang w:eastAsia="es-ES"/>
+              </w:rPr>
+            </w:pPr>
+            <w:r>
+              <w:rPr>
+                <w:rFonts w:ascii="Arial" w:eastAsia="Times New Roman" w:hAnsi="Arial" w:cs="Arial"/>
+                <w:sz w:val="32"/>
+                <w:szCs w:val="36"/>
+                <w:lang w:eastAsia="es-ES"/>
+              </w:rPr>
+              <w:t>HU6</w:t>
+            </w:r>
+            <w:r>
+              <w:rPr>
+                <w:rFonts w:ascii="Arial" w:eastAsia="Times New Roman" w:hAnsi="Arial" w:cs="Arial"/>
+                <w:sz w:val="32"/>
+                <w:szCs w:val="36"/>
+                <w:lang w:eastAsia="es-ES"/>
+              </w:rPr>
+              <w:t xml:space="preserve"> *</w:t>
+            </w:r>
+          </w:p>
+        </w:tc>
+        <w:tc>
+          <w:tcPr>
+            <w:tcW w:w="2737" w:type="dxa"/>
+            <w:tcBorders>
+              <w:top w:val="single" w:sz="8" w:space="0" w:color="000000"/>
+              <w:left w:val="single" w:sz="8" w:space="0" w:color="000000"/>
+              <w:bottom w:val="single" w:sz="8" w:space="0" w:color="000000"/>
+              <w:right w:val="single" w:sz="8" w:space="0" w:color="000000"/>
+            </w:tcBorders>
+            <w:shd w:val="clear" w:color="auto" w:fill="auto"/>
+            <w:tcMar>
+              <w:top w:w="72" w:type="dxa"/>
+              <w:left w:w="144" w:type="dxa"/>
+              <w:bottom w:w="72" w:type="dxa"/>
+              <w:right w:w="144" w:type="dxa"/>
+            </w:tcMar>
+          </w:tcPr>
+          <w:p>
+            <w:pPr>
+              <w:spacing w:after="0" w:line="240" w:lineRule="auto"/>
+              <w:rPr>
+                <w:rFonts w:ascii="Arial" w:eastAsia="Times New Roman" w:hAnsi="Arial" w:cs="Arial"/>
+                <w:sz w:val="32"/>
+                <w:szCs w:val="36"/>
+                <w:lang w:eastAsia="es-ES"/>
+              </w:rPr>
+            </w:pPr>
+            <w:proofErr w:type="spellStart"/>
+            <w:r>
+              <w:rPr>
+                <w:rFonts w:ascii="Arial" w:eastAsia="Times New Roman" w:hAnsi="Arial" w:cs="Arial"/>
+                <w:sz w:val="32"/>
+                <w:szCs w:val="36"/>
+                <w:lang w:eastAsia="es-ES"/>
+              </w:rPr>
+              <w:t>Walid</w:t>
+            </w:r>
+            <w:proofErr w:type="spellEnd"/>
+            <w:r>
+              <w:rPr>
+                <w:rFonts w:ascii="Arial" w:eastAsia="Times New Roman" w:hAnsi="Arial" w:cs="Arial"/>
+                <w:sz w:val="32"/>
+                <w:szCs w:val="36"/>
+                <w:lang w:eastAsia="es-ES"/>
+              </w:rPr>
+              <w:t xml:space="preserve"> </w:t>
+            </w:r>
+            <w:proofErr w:type="spellStart"/>
+            <w:r>
+              <w:rPr>
+                <w:rFonts w:ascii="Arial" w:eastAsia="Times New Roman" w:hAnsi="Arial" w:cs="Arial"/>
+                <w:sz w:val="32"/>
+                <w:szCs w:val="36"/>
+                <w:lang w:eastAsia="es-ES"/>
+              </w:rPr>
+              <w:t>Boussaboun</w:t>
+            </w:r>
+            <w:proofErr w:type="spellEnd"/>
+          </w:p>
+        </w:tc>
+        <w:tc>
+          <w:tcPr>
+            <w:tcW w:w="2011" w:type="dxa"/>
+            <w:tcBorders>
+              <w:top w:val="single" w:sz="8" w:space="0" w:color="000000"/>
+              <w:left w:val="single" w:sz="8" w:space="0" w:color="000000"/>
+              <w:bottom w:val="single" w:sz="8" w:space="0" w:color="000000"/>
+              <w:right w:val="single" w:sz="8" w:space="0" w:color="000000"/>
+            </w:tcBorders>
+            <w:shd w:val="clear" w:color="auto" w:fill="auto"/>
+            <w:tcMar>
+              <w:top w:w="72" w:type="dxa"/>
+              <w:left w:w="144" w:type="dxa"/>
+              <w:bottom w:w="72" w:type="dxa"/>
+              <w:right w:w="144" w:type="dxa"/>
+            </w:tcMar>
+          </w:tcPr>
+          <w:p>
+            <w:pPr>
+              <w:spacing w:after="0" w:line="240" w:lineRule="auto"/>
+              <w:rPr>
+                <w:rFonts w:ascii="Arial" w:eastAsia="Times New Roman" w:hAnsi="Arial" w:cs="Arial"/>
+                <w:sz w:val="32"/>
+                <w:szCs w:val="36"/>
+                <w:lang w:eastAsia="es-ES"/>
+              </w:rPr>
+            </w:pPr>
+            <w:r>
+              <w:rPr>
+                <w:rFonts w:ascii="Arial" w:eastAsia="Times New Roman" w:hAnsi="Arial" w:cs="Arial"/>
+                <w:sz w:val="32"/>
+                <w:szCs w:val="36"/>
+                <w:lang w:eastAsia="es-ES"/>
+              </w:rPr>
+              <w:t>3h</w:t>
+            </w:r>
+          </w:p>
+        </w:tc>
+        <w:tc>
+          <w:tcPr>
+            <w:tcW w:w="1636" w:type="dxa"/>
+            <w:tcBorders>
+              <w:top w:val="single" w:sz="8" w:space="0" w:color="000000"/>
+              <w:left w:val="single" w:sz="8" w:space="0" w:color="000000"/>
+              <w:bottom w:val="single" w:sz="8" w:space="0" w:color="000000"/>
+              <w:right w:val="single" w:sz="8" w:space="0" w:color="000000"/>
+            </w:tcBorders>
+            <w:shd w:val="clear" w:color="auto" w:fill="BFBFBF" w:themeFill="background1" w:themeFillShade="BF"/>
+            <w:tcMar>
+              <w:top w:w="72" w:type="dxa"/>
+              <w:left w:w="144" w:type="dxa"/>
+              <w:bottom w:w="72" w:type="dxa"/>
+              <w:right w:w="144" w:type="dxa"/>
+            </w:tcMar>
+          </w:tcPr>
+          <w:p>
+            <w:pPr>
+              <w:spacing w:after="0" w:line="240" w:lineRule="auto"/>
+              <w:rPr>
+                <w:rFonts w:ascii="Arial" w:eastAsia="Times New Roman" w:hAnsi="Arial" w:cs="Arial"/>
+                <w:sz w:val="32"/>
+                <w:szCs w:val="36"/>
+                <w:lang w:eastAsia="es-ES"/>
+              </w:rPr>
+            </w:pPr>
+          </w:p>
+        </w:tc>
+        <w:tc>
+          <w:tcPr>
+            <w:tcW w:w="2553" w:type="dxa"/>
+            <w:tcBorders>
+              <w:left w:val="single" w:sz="8" w:space="0" w:color="000000"/>
+              <w:right w:val="single" w:sz="8" w:space="0" w:color="000000"/>
+            </w:tcBorders>
+            <w:shd w:val="clear" w:color="auto" w:fill="auto"/>
+            <w:tcMar>
+              <w:top w:w="72" w:type="dxa"/>
+              <w:left w:w="144" w:type="dxa"/>
+              <w:bottom w:w="72" w:type="dxa"/>
+              <w:right w:w="144" w:type="dxa"/>
+            </w:tcMar>
+          </w:tcPr>
+          <w:p>
+            <w:pPr>
+              <w:spacing w:after="0" w:line="240" w:lineRule="auto"/>
+              <w:rPr>
+                <w:rFonts w:ascii="Arial" w:eastAsia="Times New Roman" w:hAnsi="Arial" w:cs="Arial"/>
+                <w:sz w:val="32"/>
+                <w:szCs w:val="36"/>
+                <w:lang w:eastAsia="es-ES"/>
+              </w:rPr>
+            </w:pPr>
+          </w:p>
+        </w:tc>
+      </w:tr>
+      <w:tr>
+        <w:trPr>
+          <w:trHeight w:val="680"/>
+          <w:jc w:val="center"/>
+        </w:trPr>
+        <w:tc>
+          <w:tcPr>
+            <w:tcW w:w="1773" w:type="dxa"/>
+            <w:tcBorders>
+              <w:top w:val="single" w:sz="8" w:space="0" w:color="000000"/>
+              <w:left w:val="single" w:sz="8" w:space="0" w:color="000000"/>
+              <w:bottom w:val="single" w:sz="8" w:space="0" w:color="000000"/>
+              <w:right w:val="single" w:sz="8" w:space="0" w:color="000000"/>
+            </w:tcBorders>
+            <w:shd w:val="clear" w:color="auto" w:fill="auto"/>
+            <w:tcMar>
+              <w:top w:w="72" w:type="dxa"/>
+              <w:left w:w="144" w:type="dxa"/>
+              <w:bottom w:w="72" w:type="dxa"/>
+              <w:right w:w="144" w:type="dxa"/>
+            </w:tcMar>
+          </w:tcPr>
+          <w:p>
+            <w:pPr>
+              <w:spacing w:after="0" w:line="240" w:lineRule="auto"/>
+              <w:rPr>
+                <w:rFonts w:ascii="Arial" w:eastAsia="Times New Roman" w:hAnsi="Arial" w:cs="Arial"/>
+                <w:sz w:val="32"/>
+                <w:szCs w:val="36"/>
+                <w:lang w:eastAsia="es-ES"/>
+              </w:rPr>
+            </w:pPr>
+            <w:r>
+              <w:rPr>
+                <w:rFonts w:ascii="Arial" w:eastAsia="Times New Roman" w:hAnsi="Arial" w:cs="Arial"/>
+                <w:sz w:val="32"/>
+                <w:szCs w:val="36"/>
+                <w:lang w:eastAsia="es-ES"/>
+              </w:rPr>
+              <w:t>3</w:t>
+            </w:r>
+          </w:p>
+        </w:tc>
+        <w:tc>
+          <w:tcPr>
+            <w:tcW w:w="2050" w:type="dxa"/>
+            <w:tcBorders>
+              <w:top w:val="single" w:sz="8" w:space="0" w:color="000000"/>
+              <w:left w:val="single" w:sz="8" w:space="0" w:color="000000"/>
+              <w:bottom w:val="single" w:sz="8" w:space="0" w:color="000000"/>
+              <w:right w:val="single" w:sz="8" w:space="0" w:color="000000"/>
+            </w:tcBorders>
+            <w:shd w:val="clear" w:color="auto" w:fill="auto"/>
+            <w:tcMar>
+              <w:top w:w="72" w:type="dxa"/>
+              <w:left w:w="144" w:type="dxa"/>
+              <w:bottom w:w="72" w:type="dxa"/>
+              <w:right w:w="144" w:type="dxa"/>
+            </w:tcMar>
+          </w:tcPr>
+          <w:p>
+            <w:pPr>
+              <w:spacing w:after="0" w:line="240" w:lineRule="auto"/>
+              <w:rPr>
+                <w:rFonts w:ascii="Arial" w:eastAsia="Times New Roman" w:hAnsi="Arial" w:cs="Arial"/>
+                <w:sz w:val="32"/>
+                <w:szCs w:val="36"/>
+                <w:lang w:eastAsia="es-ES"/>
+              </w:rPr>
+            </w:pPr>
+            <w:r>
+              <w:rPr>
+                <w:rFonts w:ascii="Arial" w:eastAsia="Times New Roman" w:hAnsi="Arial" w:cs="Arial"/>
+                <w:sz w:val="32"/>
+                <w:szCs w:val="36"/>
+                <w:lang w:eastAsia="es-ES"/>
+              </w:rPr>
+              <w:t>HU7</w:t>
+            </w:r>
+            <w:r>
+              <w:rPr>
+                <w:rFonts w:ascii="Arial" w:eastAsia="Times New Roman" w:hAnsi="Arial" w:cs="Arial"/>
+                <w:sz w:val="32"/>
+                <w:szCs w:val="36"/>
+                <w:lang w:eastAsia="es-ES"/>
+              </w:rPr>
+              <w:t xml:space="preserve"> *</w:t>
+            </w:r>
+          </w:p>
+        </w:tc>
+        <w:tc>
+          <w:tcPr>
+            <w:tcW w:w="2737" w:type="dxa"/>
+            <w:tcBorders>
+              <w:top w:val="single" w:sz="8" w:space="0" w:color="000000"/>
+              <w:left w:val="single" w:sz="8" w:space="0" w:color="000000"/>
+              <w:bottom w:val="single" w:sz="8" w:space="0" w:color="000000"/>
+              <w:right w:val="single" w:sz="8" w:space="0" w:color="000000"/>
+            </w:tcBorders>
+            <w:shd w:val="clear" w:color="auto" w:fill="auto"/>
+            <w:tcMar>
+              <w:top w:w="72" w:type="dxa"/>
+              <w:left w:w="144" w:type="dxa"/>
+              <w:bottom w:w="72" w:type="dxa"/>
+              <w:right w:w="144" w:type="dxa"/>
+            </w:tcMar>
+          </w:tcPr>
+          <w:p>
+            <w:pPr>
+              <w:spacing w:after="0" w:line="240" w:lineRule="auto"/>
+              <w:rPr>
+                <w:rFonts w:ascii="Arial" w:eastAsia="Times New Roman" w:hAnsi="Arial" w:cs="Arial"/>
+                <w:sz w:val="32"/>
+                <w:szCs w:val="36"/>
+                <w:lang w:eastAsia="es-ES"/>
+              </w:rPr>
+            </w:pPr>
+            <w:proofErr w:type="spellStart"/>
+            <w:r>
+              <w:rPr>
+                <w:rFonts w:ascii="Arial" w:eastAsia="Times New Roman" w:hAnsi="Arial" w:cs="Arial"/>
+                <w:sz w:val="32"/>
+                <w:szCs w:val="36"/>
+                <w:lang w:eastAsia="es-ES"/>
+              </w:rPr>
+              <w:t>Andima</w:t>
+            </w:r>
+            <w:proofErr w:type="spellEnd"/>
+            <w:r>
+              <w:rPr>
+                <w:rFonts w:ascii="Arial" w:eastAsia="Times New Roman" w:hAnsi="Arial" w:cs="Arial"/>
+                <w:sz w:val="32"/>
+                <w:szCs w:val="36"/>
+                <w:lang w:eastAsia="es-ES"/>
+              </w:rPr>
+              <w:t xml:space="preserve"> Freire</w:t>
+            </w:r>
+          </w:p>
+        </w:tc>
+        <w:tc>
+          <w:tcPr>
+            <w:tcW w:w="2011" w:type="dxa"/>
+            <w:tcBorders>
+              <w:top w:val="single" w:sz="8" w:space="0" w:color="000000"/>
+              <w:left w:val="single" w:sz="8" w:space="0" w:color="000000"/>
+              <w:bottom w:val="single" w:sz="8" w:space="0" w:color="000000"/>
+              <w:right w:val="single" w:sz="8" w:space="0" w:color="000000"/>
+            </w:tcBorders>
+            <w:shd w:val="clear" w:color="auto" w:fill="auto"/>
+            <w:tcMar>
+              <w:top w:w="72" w:type="dxa"/>
+              <w:left w:w="144" w:type="dxa"/>
+              <w:bottom w:w="72" w:type="dxa"/>
+              <w:right w:w="144" w:type="dxa"/>
+            </w:tcMar>
+          </w:tcPr>
+          <w:p>
+            <w:pPr>
+              <w:spacing w:after="0" w:line="240" w:lineRule="auto"/>
+              <w:rPr>
+                <w:rFonts w:ascii="Arial" w:eastAsia="Times New Roman" w:hAnsi="Arial" w:cs="Arial"/>
+                <w:sz w:val="32"/>
+                <w:szCs w:val="36"/>
+                <w:lang w:eastAsia="es-ES"/>
+              </w:rPr>
+            </w:pPr>
+            <w:r>
+              <w:rPr>
+                <w:rFonts w:ascii="Arial" w:eastAsia="Times New Roman" w:hAnsi="Arial" w:cs="Arial"/>
+                <w:sz w:val="32"/>
+                <w:szCs w:val="36"/>
+                <w:lang w:eastAsia="es-ES"/>
+              </w:rPr>
+              <w:t>5</w:t>
+            </w:r>
+            <w:bookmarkStart w:id="0" w:name="_GoBack"/>
+            <w:bookmarkEnd w:id="0"/>
+            <w:r>
+              <w:rPr>
+                <w:rFonts w:ascii="Arial" w:eastAsia="Times New Roman" w:hAnsi="Arial" w:cs="Arial"/>
+                <w:sz w:val="32"/>
+                <w:szCs w:val="36"/>
+                <w:lang w:eastAsia="es-ES"/>
+              </w:rPr>
+              <w:t>h</w:t>
+            </w:r>
+          </w:p>
+        </w:tc>
+        <w:tc>
+          <w:tcPr>
+            <w:tcW w:w="1636" w:type="dxa"/>
+            <w:tcBorders>
+              <w:top w:val="single" w:sz="8" w:space="0" w:color="000000"/>
+              <w:left w:val="single" w:sz="8" w:space="0" w:color="000000"/>
+              <w:bottom w:val="single" w:sz="8" w:space="0" w:color="000000"/>
+              <w:right w:val="single" w:sz="8" w:space="0" w:color="000000"/>
+            </w:tcBorders>
+            <w:shd w:val="clear" w:color="auto" w:fill="BFBFBF" w:themeFill="background1" w:themeFillShade="BF"/>
+            <w:tcMar>
+              <w:top w:w="72" w:type="dxa"/>
+              <w:left w:w="144" w:type="dxa"/>
+              <w:bottom w:w="72" w:type="dxa"/>
+              <w:right w:w="144" w:type="dxa"/>
+            </w:tcMar>
+          </w:tcPr>
+          <w:p>
+            <w:pPr>
+              <w:spacing w:after="0" w:line="240" w:lineRule="auto"/>
+              <w:rPr>
+                <w:rFonts w:ascii="Arial" w:eastAsia="Times New Roman" w:hAnsi="Arial" w:cs="Arial"/>
+                <w:sz w:val="32"/>
+                <w:szCs w:val="36"/>
+                <w:lang w:eastAsia="es-ES"/>
+              </w:rPr>
+            </w:pPr>
+          </w:p>
+        </w:tc>
+        <w:tc>
+          <w:tcPr>
+            <w:tcW w:w="2553" w:type="dxa"/>
+            <w:tcBorders>
+              <w:left w:val="single" w:sz="8" w:space="0" w:color="000000"/>
+              <w:bottom w:val="single" w:sz="8" w:space="0" w:color="000000"/>
+              <w:right w:val="single" w:sz="8" w:space="0" w:color="000000"/>
+            </w:tcBorders>
+            <w:shd w:val="clear" w:color="auto" w:fill="auto"/>
+            <w:tcMar>
+              <w:top w:w="72" w:type="dxa"/>
+              <w:left w:w="144" w:type="dxa"/>
+              <w:bottom w:w="72" w:type="dxa"/>
+              <w:right w:w="144" w:type="dxa"/>
+            </w:tcMar>
+          </w:tcPr>
+          <w:p>
+            <w:pPr>
+              <w:spacing w:after="0" w:line="240" w:lineRule="auto"/>
+              <w:rPr>
+                <w:rFonts w:ascii="Arial" w:eastAsia="Times New Roman" w:hAnsi="Arial" w:cs="Arial"/>
+                <w:sz w:val="32"/>
                 <w:szCs w:val="36"/>
                 <w:lang w:eastAsia="es-ES"/>
               </w:rPr>
@@ -1627,12 +2371,8 @@
     </w:tbl>
     <w:p>
       <w:pPr>
-        <w:ind w:firstLine="708"/>
-      </w:pPr>
-    </w:p>
-    <w:p>
-      <w:pPr>
-        <w:ind w:firstLine="708"/>
+        <w:spacing w:before="20"/>
+        <w:ind w:firstLine="709"/>
       </w:pPr>
       <w:r>
         <w:t xml:space="preserve">* Las historias de usuario incluyen: </w:t>

</xml_diff>